<commit_message>
Alle kranen staan op de juiste plaats
</commit_message>
<xml_diff>
--- a/Documentatie/Gespreksverslagen/Groepsgesprekken/2013-12-16 Groepsgesprek 2.docx
+++ b/Documentatie/Gespreksverslagen/Groepsgesprekken/2013-12-16 Groepsgesprek 2.docx
@@ -84,6 +84,78 @@
       </w:pPr>
       <w:r>
         <w:t>Wat vindt de rest?</w:t>
+      </w:r>
+    </w:p>
+    <w:p>
+      <w:pPr>
+        <w:pStyle w:val="Geenafstand"/>
+        <w:numPr>
+          <w:ilvl w:val="0"/>
+          <w:numId w:val="1"/>
+        </w:numPr>
+      </w:pPr>
+      <w:r>
+        <w:t>Analyse</w:t>
+      </w:r>
+    </w:p>
+    <w:p>
+      <w:pPr>
+        <w:pStyle w:val="Geenafstand"/>
+        <w:numPr>
+          <w:ilvl w:val="1"/>
+          <w:numId w:val="1"/>
+        </w:numPr>
+      </w:pPr>
+      <w:r>
+        <w:t>SD's maken</w:t>
+      </w:r>
+    </w:p>
+    <w:p>
+      <w:pPr>
+        <w:pStyle w:val="Geenafstand"/>
+        <w:numPr>
+          <w:ilvl w:val="1"/>
+          <w:numId w:val="1"/>
+        </w:numPr>
+      </w:pPr>
+      <w:r>
+        <w:t>Klassen diagram bijwerken (Server, Protocol, Client)</w:t>
+      </w:r>
+    </w:p>
+    <w:p>
+      <w:pPr>
+        <w:pStyle w:val="Geenafstand"/>
+        <w:numPr>
+          <w:ilvl w:val="1"/>
+          <w:numId w:val="1"/>
+        </w:numPr>
+      </w:pPr>
+      <w:r>
+        <w:t>UCD bijwerken</w:t>
+      </w:r>
+    </w:p>
+    <w:p>
+      <w:pPr>
+        <w:pStyle w:val="Geenafstand"/>
+        <w:numPr>
+          <w:ilvl w:val="1"/>
+          <w:numId w:val="1"/>
+        </w:numPr>
+      </w:pPr>
+      <w:r>
+        <w:t>STD maken/bijwerken</w:t>
+      </w:r>
+    </w:p>
+    <w:p>
+      <w:pPr>
+        <w:pStyle w:val="Geenafstand"/>
+        <w:numPr>
+          <w:ilvl w:val="0"/>
+          <w:numId w:val="1"/>
+        </w:numPr>
+      </w:pPr>
+      <w:r>
+        <w:t>Test verslag</w:t>
       </w:r>
     </w:p>
     <w:p>
@@ -1114,7 +1186,7 @@
 </file>
 
 <file path=customXml/itemProps1.xml><?xml version="1.0" encoding="utf-8"?>
-<ds:datastoreItem xmlns:ds="http://schemas.openxmlformats.org/officeDocument/2006/customXml" ds:itemID="{D0797E40-81AC-4697-BC62-29CADA363C7E}">
+<ds:datastoreItem xmlns:ds="http://schemas.openxmlformats.org/officeDocument/2006/customXml" ds:itemID="{12567D13-2E47-4C73-8F08-7CEEB5397F22}">
   <ds:schemaRefs>
     <ds:schemaRef ds:uri="http://schemas.openxmlformats.org/officeDocument/2006/bibliography"/>
   </ds:schemaRefs>

</xml_diff>

<commit_message>
Documentatie: 2013-12-16 Groepsgesprek 2.docx bijgewerkt.
</commit_message>
<xml_diff>
--- a/Documentatie/Gespreksverslagen/Groepsgesprekken/2013-12-16 Groepsgesprek 2.docx
+++ b/Documentatie/Gespreksverslagen/Groepsgesprekken/2013-12-16 Groepsgesprek 2.docx
@@ -1,6 +1,6 @@
 
 <file path=word/document.xml><?xml version="1.0" encoding="utf-8"?>
-<w:document xmlns:ve="http://schemas.openxmlformats.org/markup-compatibility/2006" xmlns:o="urn:schemas-microsoft-com:office:office" xmlns:r="http://schemas.openxmlformats.org/officeDocument/2006/relationships" xmlns:m="http://schemas.openxmlformats.org/officeDocument/2006/math" xmlns:v="urn:schemas-microsoft-com:vml" xmlns:wp="http://schemas.openxmlformats.org/drawingml/2006/wordprocessingDrawing" xmlns:w10="urn:schemas-microsoft-com:office:word" xmlns:w="http://schemas.openxmlformats.org/wordprocessingml/2006/main" xmlns:wne="http://schemas.microsoft.com/office/word/2006/wordml">
+<w:document xmlns:wpc="http://schemas.microsoft.com/office/word/2010/wordprocessingCanvas" xmlns:mc="http://schemas.openxmlformats.org/markup-compatibility/2006" xmlns:o="urn:schemas-microsoft-com:office:office" xmlns:r="http://schemas.openxmlformats.org/officeDocument/2006/relationships" xmlns:m="http://schemas.openxmlformats.org/officeDocument/2006/math" xmlns:v="urn:schemas-microsoft-com:vml" xmlns:wp14="http://schemas.microsoft.com/office/word/2010/wordprocessingDrawing" xmlns:wp="http://schemas.openxmlformats.org/drawingml/2006/wordprocessingDrawing" xmlns:w10="urn:schemas-microsoft-com:office:word" xmlns:w="http://schemas.openxmlformats.org/wordprocessingml/2006/main" xmlns:w14="http://schemas.microsoft.com/office/word/2010/wordml" xmlns:wpg="http://schemas.microsoft.com/office/word/2010/wordprocessingGroup" xmlns:wpi="http://schemas.microsoft.com/office/word/2010/wordprocessingInk" xmlns:wne="http://schemas.microsoft.com/office/word/2006/wordml" xmlns:wps="http://schemas.microsoft.com/office/word/2010/wordprocessingShape" mc:Ignorable="w14 wp14">
   <w:body>
     <w:p>
       <w:pPr>
@@ -25,6 +25,9 @@
       <w:pPr>
         <w:pStyle w:val="Geenafstand"/>
       </w:pPr>
+      <w:r>
+        <w:tab/>
+      </w:r>
     </w:p>
     <w:p>
       <w:pPr>
@@ -33,10 +36,62 @@
           <w:ilvl w:val="0"/>
           <w:numId w:val="1"/>
         </w:numPr>
-      </w:pPr>
-      <w:r>
-        <w:t>Individuele taken/sprints deze week</w:t>
-      </w:r>
+        <w:spacing w:line="360" w:lineRule="auto"/>
+      </w:pPr>
+      <w:r>
+        <w:t>Samenwerken/Overleg/Afspraken</w:t>
+      </w:r>
+    </w:p>
+    <w:p>
+      <w:pPr>
+        <w:pStyle w:val="Geenafstand"/>
+        <w:numPr>
+          <w:ilvl w:val="1"/>
+          <w:numId w:val="1"/>
+        </w:numPr>
+        <w:spacing w:line="360" w:lineRule="auto"/>
+      </w:pPr>
+      <w:r>
+        <w:t>Bepaalde afspraken zijn gemaakt, maar er wordt zonder 'goede' reden vanaf geweken.</w:t>
+      </w:r>
+    </w:p>
+    <w:p>
+      <w:pPr>
+        <w:pStyle w:val="Geenafstand"/>
+        <w:numPr>
+          <w:ilvl w:val="1"/>
+          <w:numId w:val="1"/>
+        </w:numPr>
+        <w:spacing w:line="360" w:lineRule="auto"/>
+      </w:pPr>
+      <w:r>
+        <w:t>Nieuwe afspraak maken?</w:t>
+      </w:r>
+    </w:p>
+    <w:p>
+      <w:pPr>
+        <w:pStyle w:val="Geenafstand"/>
+        <w:numPr>
+          <w:ilvl w:val="1"/>
+          <w:numId w:val="1"/>
+        </w:numPr>
+        <w:spacing w:line="360" w:lineRule="auto"/>
+      </w:pPr>
+      <w:r>
+        <w:t>Wat vindt de rest?</w:t>
+      </w:r>
+    </w:p>
+    <w:p>
+      <w:pPr>
+        <w:pStyle w:val="Geenafstand"/>
+        <w:spacing w:line="360" w:lineRule="auto"/>
+      </w:pPr>
+    </w:p>
+    <w:p>
+      <w:pPr>
+        <w:pStyle w:val="Geenafstand"/>
+        <w:spacing w:line="360" w:lineRule="auto"/>
+      </w:pPr>
     </w:p>
     <w:p>
       <w:pPr>
@@ -45,9 +100,28 @@
           <w:ilvl w:val="0"/>
           <w:numId w:val="1"/>
         </w:numPr>
-      </w:pPr>
-      <w:r>
-        <w:t>Samenwerken/Overleg/Afspraken</w:t>
+        <w:spacing w:line="360" w:lineRule="auto"/>
+        <w:rPr>
+          <w:b/>
+        </w:rPr>
+      </w:pPr>
+      <w:r>
+        <w:rPr>
+          <w:b/>
+        </w:rPr>
+        <w:t xml:space="preserve">Voor onderstaande punten zie ook </w:t>
+      </w:r>
+      <w:r>
+        <w:rPr>
+          <w:b/>
+        </w:rPr>
+        <w:t>PLANNING &amp; TODO</w:t>
+      </w:r>
+      <w:r>
+        <w:rPr>
+          <w:b/>
+        </w:rPr>
+        <w:t>:</w:t>
       </w:r>
     </w:p>
     <w:p>
@@ -57,9 +131,62 @@
           <w:ilvl w:val="1"/>
           <w:numId w:val="1"/>
         </w:numPr>
-      </w:pPr>
-      <w:r>
-        <w:t>Bepaalde afspraken zijn gemaakt, maar er wordt zonder 'goede' reden vanaf geweken.</w:t>
+        <w:spacing w:line="360" w:lineRule="auto"/>
+      </w:pPr>
+      <w:r>
+        <w:t>Analyse</w:t>
+      </w:r>
+    </w:p>
+    <w:p>
+      <w:pPr>
+        <w:pStyle w:val="Geenafstand"/>
+        <w:numPr>
+          <w:ilvl w:val="2"/>
+          <w:numId w:val="1"/>
+        </w:numPr>
+        <w:spacing w:line="360" w:lineRule="auto"/>
+      </w:pPr>
+      <w:r>
+        <w:t xml:space="preserve">UCD – CD – SD – STD </w:t>
+      </w:r>
+    </w:p>
+    <w:p>
+      <w:pPr>
+        <w:pStyle w:val="Geenafstand"/>
+        <w:numPr>
+          <w:ilvl w:val="2"/>
+          <w:numId w:val="1"/>
+        </w:numPr>
+        <w:spacing w:line="360" w:lineRule="auto"/>
+      </w:pPr>
+      <w:r>
+        <w:t>Klassen diagram bijwerken (Server, Protocol, Client)</w:t>
+      </w:r>
+    </w:p>
+    <w:p>
+      <w:pPr>
+        <w:pStyle w:val="Geenafstand"/>
+        <w:numPr>
+          <w:ilvl w:val="2"/>
+          <w:numId w:val="1"/>
+        </w:numPr>
+        <w:spacing w:line="360" w:lineRule="auto"/>
+      </w:pPr>
+      <w:r>
+        <w:t>UCD bijwerken</w:t>
+      </w:r>
+    </w:p>
+    <w:p>
+      <w:pPr>
+        <w:pStyle w:val="Geenafstand"/>
+        <w:numPr>
+          <w:ilvl w:val="2"/>
+          <w:numId w:val="1"/>
+        </w:numPr>
+        <w:spacing w:line="360" w:lineRule="auto"/>
+      </w:pPr>
+      <w:r>
+        <w:t>STD maken/bijwerken</w:t>
       </w:r>
     </w:p>
     <w:p>
@@ -69,9 +196,10 @@
           <w:ilvl w:val="1"/>
           <w:numId w:val="1"/>
         </w:numPr>
-      </w:pPr>
-      <w:r>
-        <w:t>Nieuwe afspraak maken?</w:t>
+        <w:spacing w:line="360" w:lineRule="auto"/>
+      </w:pPr>
+      <w:r>
+        <w:t>Test verslag</w:t>
       </w:r>
     </w:p>
     <w:p>
@@ -81,81 +209,63 @@
           <w:ilvl w:val="1"/>
           <w:numId w:val="1"/>
         </w:numPr>
-      </w:pPr>
-      <w:r>
-        <w:t>Wat vindt de rest?</w:t>
-      </w:r>
-    </w:p>
-    <w:p>
-      <w:pPr>
-        <w:pStyle w:val="Geenafstand"/>
-        <w:numPr>
-          <w:ilvl w:val="0"/>
-          <w:numId w:val="1"/>
-        </w:numPr>
-      </w:pPr>
-      <w:r>
-        <w:t>Analyse</w:t>
-      </w:r>
-    </w:p>
-    <w:p>
-      <w:pPr>
-        <w:pStyle w:val="Geenafstand"/>
-        <w:numPr>
-          <w:ilvl w:val="1"/>
-          <w:numId w:val="1"/>
-        </w:numPr>
-      </w:pPr>
-      <w:r>
-        <w:t>SD's maken</w:t>
-      </w:r>
-    </w:p>
-    <w:p>
-      <w:pPr>
-        <w:pStyle w:val="Geenafstand"/>
-        <w:numPr>
-          <w:ilvl w:val="1"/>
-          <w:numId w:val="1"/>
-        </w:numPr>
-      </w:pPr>
-      <w:r>
-        <w:t>Klassen diagram bijwerken (Server, Protocol, Client)</w:t>
-      </w:r>
-    </w:p>
-    <w:p>
-      <w:pPr>
-        <w:pStyle w:val="Geenafstand"/>
-        <w:numPr>
-          <w:ilvl w:val="1"/>
-          <w:numId w:val="1"/>
-        </w:numPr>
-      </w:pPr>
-      <w:r>
-        <w:t>UCD bijwerken</w:t>
-      </w:r>
-    </w:p>
-    <w:p>
-      <w:pPr>
-        <w:pStyle w:val="Geenafstand"/>
-        <w:numPr>
-          <w:ilvl w:val="1"/>
-          <w:numId w:val="1"/>
-        </w:numPr>
-      </w:pPr>
-      <w:r>
-        <w:t>STD maken/bijwerken</w:t>
-      </w:r>
-    </w:p>
-    <w:p>
-      <w:pPr>
-        <w:pStyle w:val="Geenafstand"/>
-        <w:numPr>
-          <w:ilvl w:val="0"/>
-          <w:numId w:val="1"/>
-        </w:numPr>
-      </w:pPr>
-      <w:r>
-        <w:t>Test verslag</w:t>
+        <w:spacing w:line="360" w:lineRule="auto"/>
+      </w:pPr>
+      <w:r>
+        <w:t xml:space="preserve">Individuele taken/sprints deze </w:t>
+      </w:r>
+      <w:r>
+        <w:t>/ vakantie</w:t>
+      </w:r>
+      <w:r>
+        <w:t>week</w:t>
+      </w:r>
+      <w:bookmarkStart w:id="0" w:name="_GoBack"/>
+      <w:bookmarkEnd w:id="0"/>
+    </w:p>
+    <w:p>
+      <w:pPr>
+        <w:pStyle w:val="Geenafstand"/>
+        <w:spacing w:line="360" w:lineRule="auto"/>
+      </w:pPr>
+    </w:p>
+    <w:p>
+      <w:pPr>
+        <w:pStyle w:val="Geenafstand"/>
+        <w:spacing w:line="360" w:lineRule="auto"/>
+      </w:pPr>
+    </w:p>
+    <w:p>
+      <w:pPr>
+        <w:pStyle w:val="Geenafstand"/>
+        <w:spacing w:line="360" w:lineRule="auto"/>
+      </w:pPr>
+    </w:p>
+    <w:p>
+      <w:pPr>
+        <w:pStyle w:val="Geenafstand"/>
+        <w:spacing w:line="360" w:lineRule="auto"/>
+      </w:pPr>
+      <w:r>
+        <w:t>Inkomende punten / vragen / opmerkingen:</w:t>
+      </w:r>
+    </w:p>
+    <w:p>
+      <w:pPr>
+        <w:pStyle w:val="Geenafstand"/>
+        <w:spacing w:line="360" w:lineRule="auto"/>
+      </w:pPr>
+    </w:p>
+    <w:p>
+      <w:pPr>
+        <w:pStyle w:val="Geenafstand"/>
+        <w:spacing w:line="480" w:lineRule="auto"/>
+      </w:pPr>
+      <w:r>
+        <w:t>………………………………………………………………………………………………………………………………………………………………………………………..</w:t>
+      </w:r>
+      <w:r>
+        <w:t>………………………………………………………………………………………………………………………………………………………………………………………..………………………………………………………………………………………………………………………………………………………………………………………..………………………………………………………………………………………………………………………………………………………………………………………..………………………………………………………………………………………………………………………………………………………………………………………..………………………………………………………………………………………………………………………………………………………………………</w:t>
       </w:r>
     </w:p>
     <w:p>
@@ -180,18 +290,23 @@
     <w:tbl>
       <w:tblPr>
         <w:tblStyle w:val="Tabelraster"/>
-        <w:tblW w:w="0" w:type="auto"/>
-        <w:tblLook w:val="04A0"/>
+        <w:tblW w:w="9356" w:type="dxa"/>
+        <w:jc w:val="center"/>
+        <w:tblLayout w:type="fixed"/>
+        <w:tblLook w:val="04A0" w:firstRow="1" w:lastRow="0" w:firstColumn="1" w:lastColumn="0" w:noHBand="0" w:noVBand="1"/>
       </w:tblPr>
       <w:tblGrid>
-        <w:gridCol w:w="3055"/>
-        <w:gridCol w:w="3055"/>
-        <w:gridCol w:w="3056"/>
+        <w:gridCol w:w="1418"/>
+        <w:gridCol w:w="3969"/>
+        <w:gridCol w:w="3969"/>
       </w:tblGrid>
       <w:tr>
-        <w:tc>
-          <w:tcPr>
-            <w:tcW w:w="3055" w:type="dxa"/>
+        <w:trPr>
+          <w:jc w:val="center"/>
+        </w:trPr>
+        <w:tc>
+          <w:tcPr>
+            <w:tcW w:w="1418" w:type="dxa"/>
           </w:tcPr>
           <w:p>
             <w:pPr>
@@ -210,7 +325,7 @@
         </w:tc>
         <w:tc>
           <w:tcPr>
-            <w:tcW w:w="3055" w:type="dxa"/>
+            <w:tcW w:w="3969" w:type="dxa"/>
           </w:tcPr>
           <w:p>
             <w:pPr>
@@ -229,7 +344,7 @@
         </w:tc>
         <w:tc>
           <w:tcPr>
-            <w:tcW w:w="3056" w:type="dxa"/>
+            <w:tcW w:w="3969" w:type="dxa"/>
           </w:tcPr>
           <w:p>
             <w:pPr>
@@ -248,13 +363,19 @@
         </w:tc>
       </w:tr>
       <w:tr>
-        <w:tc>
-          <w:tcPr>
-            <w:tcW w:w="3055" w:type="dxa"/>
-          </w:tcPr>
-          <w:p>
-            <w:pPr>
-              <w:pStyle w:val="Geenafstand"/>
+        <w:trPr>
+          <w:trHeight w:val="2098"/>
+          <w:jc w:val="center"/>
+        </w:trPr>
+        <w:tc>
+          <w:tcPr>
+            <w:tcW w:w="1418" w:type="dxa"/>
+            <w:vAlign w:val="center"/>
+          </w:tcPr>
+          <w:p>
+            <w:pPr>
+              <w:pStyle w:val="Geenafstand"/>
+              <w:jc w:val="center"/>
             </w:pPr>
             <w:r>
               <w:t>Remco</w:t>
@@ -263,103 +384,161 @@
         </w:tc>
         <w:tc>
           <w:tcPr>
-            <w:tcW w:w="3055" w:type="dxa"/>
-          </w:tcPr>
-          <w:p>
-            <w:pPr>
-              <w:pStyle w:val="Geenafstand"/>
-            </w:pPr>
-          </w:p>
-        </w:tc>
-        <w:tc>
-          <w:tcPr>
-            <w:tcW w:w="3056" w:type="dxa"/>
-          </w:tcPr>
-          <w:p>
-            <w:pPr>
-              <w:pStyle w:val="Geenafstand"/>
-            </w:pPr>
+            <w:tcW w:w="3969" w:type="dxa"/>
+            <w:vAlign w:val="center"/>
+          </w:tcPr>
+          <w:p>
+            <w:pPr>
+              <w:pStyle w:val="Geenafstand"/>
+              <w:spacing w:line="360" w:lineRule="auto"/>
+              <w:jc w:val="center"/>
+            </w:pPr>
+            <w:r>
+              <w:t>……………………………………………………………………………………………………………………………………………………………………………………………………………………………………………………………………………………………………………………………….</w:t>
+            </w:r>
+          </w:p>
+        </w:tc>
+        <w:tc>
+          <w:tcPr>
+            <w:tcW w:w="3969" w:type="dxa"/>
+            <w:vAlign w:val="center"/>
+          </w:tcPr>
+          <w:p>
+            <w:pPr>
+              <w:pStyle w:val="Geenafstand"/>
+              <w:spacing w:line="360" w:lineRule="auto"/>
+              <w:jc w:val="center"/>
+            </w:pPr>
+            <w:r>
+              <w:t>……………………………………………………………………………………………………………………………………………………………………………………………………………………………………………………………………………………………………………………………….</w:t>
+            </w:r>
           </w:p>
         </w:tc>
       </w:tr>
       <w:tr>
-        <w:tc>
-          <w:tcPr>
-            <w:tcW w:w="3055" w:type="dxa"/>
-          </w:tcPr>
-          <w:p>
-            <w:pPr>
-              <w:pStyle w:val="Geenafstand"/>
-            </w:pPr>
+        <w:trPr>
+          <w:trHeight w:val="2098"/>
+          <w:jc w:val="center"/>
+        </w:trPr>
+        <w:tc>
+          <w:tcPr>
+            <w:tcW w:w="1418" w:type="dxa"/>
+            <w:vAlign w:val="center"/>
+          </w:tcPr>
+          <w:p>
+            <w:pPr>
+              <w:pStyle w:val="Geenafstand"/>
+              <w:jc w:val="center"/>
+            </w:pPr>
+            <w:proofErr w:type="spellStart"/>
             <w:r>
               <w:t>Yme</w:t>
             </w:r>
-          </w:p>
-        </w:tc>
-        <w:tc>
-          <w:tcPr>
-            <w:tcW w:w="3055" w:type="dxa"/>
-          </w:tcPr>
-          <w:p>
-            <w:pPr>
-              <w:pStyle w:val="Geenafstand"/>
-            </w:pPr>
-          </w:p>
-        </w:tc>
-        <w:tc>
-          <w:tcPr>
-            <w:tcW w:w="3056" w:type="dxa"/>
-          </w:tcPr>
-          <w:p>
-            <w:pPr>
-              <w:pStyle w:val="Geenafstand"/>
-            </w:pPr>
+            <w:proofErr w:type="spellEnd"/>
+          </w:p>
+        </w:tc>
+        <w:tc>
+          <w:tcPr>
+            <w:tcW w:w="3969" w:type="dxa"/>
+            <w:vAlign w:val="center"/>
+          </w:tcPr>
+          <w:p>
+            <w:pPr>
+              <w:pStyle w:val="Geenafstand"/>
+              <w:spacing w:line="360" w:lineRule="auto"/>
+              <w:jc w:val="center"/>
+            </w:pPr>
+            <w:r>
+              <w:t>……………………………………………………………………………………………………………………………………………………………………………………………………………………………………………………………………………………………………………………………….</w:t>
+            </w:r>
+          </w:p>
+        </w:tc>
+        <w:tc>
+          <w:tcPr>
+            <w:tcW w:w="3969" w:type="dxa"/>
+            <w:vAlign w:val="center"/>
+          </w:tcPr>
+          <w:p>
+            <w:pPr>
+              <w:pStyle w:val="Geenafstand"/>
+              <w:spacing w:line="360" w:lineRule="auto"/>
+              <w:jc w:val="center"/>
+            </w:pPr>
+            <w:r>
+              <w:t>……………………………………………………………………………………………………………………………………………………………………………………………………………………………………………………………………………………………………………………………….</w:t>
+            </w:r>
           </w:p>
         </w:tc>
       </w:tr>
       <w:tr>
-        <w:tc>
-          <w:tcPr>
-            <w:tcW w:w="3055" w:type="dxa"/>
-          </w:tcPr>
-          <w:p>
-            <w:pPr>
-              <w:pStyle w:val="Geenafstand"/>
-            </w:pPr>
+        <w:trPr>
+          <w:trHeight w:val="2098"/>
+          <w:jc w:val="center"/>
+        </w:trPr>
+        <w:tc>
+          <w:tcPr>
+            <w:tcW w:w="1418" w:type="dxa"/>
+            <w:vAlign w:val="center"/>
+          </w:tcPr>
+          <w:p>
+            <w:pPr>
+              <w:pStyle w:val="Geenafstand"/>
+              <w:jc w:val="center"/>
+            </w:pPr>
+            <w:proofErr w:type="spellStart"/>
             <w:r>
               <w:t>Joshua</w:t>
             </w:r>
-          </w:p>
-        </w:tc>
-        <w:tc>
-          <w:tcPr>
-            <w:tcW w:w="3055" w:type="dxa"/>
-          </w:tcPr>
-          <w:p>
-            <w:pPr>
-              <w:pStyle w:val="Geenafstand"/>
-            </w:pPr>
-          </w:p>
-        </w:tc>
-        <w:tc>
-          <w:tcPr>
-            <w:tcW w:w="3056" w:type="dxa"/>
-          </w:tcPr>
-          <w:p>
-            <w:pPr>
-              <w:pStyle w:val="Geenafstand"/>
-            </w:pPr>
+            <w:proofErr w:type="spellEnd"/>
+          </w:p>
+        </w:tc>
+        <w:tc>
+          <w:tcPr>
+            <w:tcW w:w="3969" w:type="dxa"/>
+            <w:vAlign w:val="center"/>
+          </w:tcPr>
+          <w:p>
+            <w:pPr>
+              <w:pStyle w:val="Geenafstand"/>
+              <w:spacing w:line="360" w:lineRule="auto"/>
+              <w:jc w:val="center"/>
+            </w:pPr>
+            <w:r>
+              <w:t>……………………………………………………………………………………………………………………………………………………………………………………………………………………………………………………………………………………………………………………………….</w:t>
+            </w:r>
+          </w:p>
+        </w:tc>
+        <w:tc>
+          <w:tcPr>
+            <w:tcW w:w="3969" w:type="dxa"/>
+            <w:vAlign w:val="center"/>
+          </w:tcPr>
+          <w:p>
+            <w:pPr>
+              <w:pStyle w:val="Geenafstand"/>
+              <w:spacing w:line="360" w:lineRule="auto"/>
+              <w:jc w:val="center"/>
+            </w:pPr>
+            <w:r>
+              <w:t>……………………………………………………………………………………………………………………………………………………………………………………………………………………………………………………………………………………………………………………………….</w:t>
+            </w:r>
           </w:p>
         </w:tc>
       </w:tr>
       <w:tr>
-        <w:tc>
-          <w:tcPr>
-            <w:tcW w:w="3055" w:type="dxa"/>
-          </w:tcPr>
-          <w:p>
-            <w:pPr>
-              <w:pStyle w:val="Geenafstand"/>
+        <w:trPr>
+          <w:trHeight w:val="2098"/>
+          <w:jc w:val="center"/>
+        </w:trPr>
+        <w:tc>
+          <w:tcPr>
+            <w:tcW w:w="1418" w:type="dxa"/>
+            <w:vAlign w:val="center"/>
+          </w:tcPr>
+          <w:p>
+            <w:pPr>
+              <w:pStyle w:val="Geenafstand"/>
+              <w:jc w:val="center"/>
             </w:pPr>
             <w:r>
               <w:t>Arjen</w:t>
@@ -368,33 +547,51 @@
         </w:tc>
         <w:tc>
           <w:tcPr>
-            <w:tcW w:w="3055" w:type="dxa"/>
-          </w:tcPr>
-          <w:p>
-            <w:pPr>
-              <w:pStyle w:val="Geenafstand"/>
-            </w:pPr>
-          </w:p>
-        </w:tc>
-        <w:tc>
-          <w:tcPr>
-            <w:tcW w:w="3056" w:type="dxa"/>
-          </w:tcPr>
-          <w:p>
-            <w:pPr>
-              <w:pStyle w:val="Geenafstand"/>
-            </w:pPr>
+            <w:tcW w:w="3969" w:type="dxa"/>
+            <w:vAlign w:val="center"/>
+          </w:tcPr>
+          <w:p>
+            <w:pPr>
+              <w:pStyle w:val="Geenafstand"/>
+              <w:spacing w:line="360" w:lineRule="auto"/>
+              <w:jc w:val="center"/>
+            </w:pPr>
+            <w:r>
+              <w:t>……………………………………………………………………………………………………………………………………………………………………………………………………………………………………………………………………………………………………………………………….</w:t>
+            </w:r>
+          </w:p>
+        </w:tc>
+        <w:tc>
+          <w:tcPr>
+            <w:tcW w:w="3969" w:type="dxa"/>
+            <w:vAlign w:val="center"/>
+          </w:tcPr>
+          <w:p>
+            <w:pPr>
+              <w:pStyle w:val="Geenafstand"/>
+              <w:spacing w:line="360" w:lineRule="auto"/>
+              <w:jc w:val="center"/>
+            </w:pPr>
+            <w:r>
+              <w:t>……………………………………………………………………………………………………………………………………………………………………………………………………………………………………………………………………………………………………………………………….</w:t>
+            </w:r>
           </w:p>
         </w:tc>
       </w:tr>
       <w:tr>
-        <w:tc>
-          <w:tcPr>
-            <w:tcW w:w="3055" w:type="dxa"/>
-          </w:tcPr>
-          <w:p>
-            <w:pPr>
-              <w:pStyle w:val="Geenafstand"/>
+        <w:trPr>
+          <w:trHeight w:val="2098"/>
+          <w:jc w:val="center"/>
+        </w:trPr>
+        <w:tc>
+          <w:tcPr>
+            <w:tcW w:w="1418" w:type="dxa"/>
+            <w:vAlign w:val="center"/>
+          </w:tcPr>
+          <w:p>
+            <w:pPr>
+              <w:pStyle w:val="Geenafstand"/>
+              <w:jc w:val="center"/>
             </w:pPr>
             <w:r>
               <w:t>Jeffrey</w:t>
@@ -403,33 +600,51 @@
         </w:tc>
         <w:tc>
           <w:tcPr>
-            <w:tcW w:w="3055" w:type="dxa"/>
-          </w:tcPr>
-          <w:p>
-            <w:pPr>
-              <w:pStyle w:val="Geenafstand"/>
-            </w:pPr>
-          </w:p>
-        </w:tc>
-        <w:tc>
-          <w:tcPr>
-            <w:tcW w:w="3056" w:type="dxa"/>
-          </w:tcPr>
-          <w:p>
-            <w:pPr>
-              <w:pStyle w:val="Geenafstand"/>
-            </w:pPr>
+            <w:tcW w:w="3969" w:type="dxa"/>
+            <w:vAlign w:val="center"/>
+          </w:tcPr>
+          <w:p>
+            <w:pPr>
+              <w:pStyle w:val="Geenafstand"/>
+              <w:spacing w:line="360" w:lineRule="auto"/>
+              <w:jc w:val="center"/>
+            </w:pPr>
+            <w:r>
+              <w:t>……………………………………………………………………………………………………………………………………………………………………………………………………………………………………………………………………………………………………………………………….</w:t>
+            </w:r>
+          </w:p>
+        </w:tc>
+        <w:tc>
+          <w:tcPr>
+            <w:tcW w:w="3969" w:type="dxa"/>
+            <w:vAlign w:val="center"/>
+          </w:tcPr>
+          <w:p>
+            <w:pPr>
+              <w:pStyle w:val="Geenafstand"/>
+              <w:spacing w:line="360" w:lineRule="auto"/>
+              <w:jc w:val="center"/>
+            </w:pPr>
+            <w:r>
+              <w:t>……………………………………………………………………………………………………………………………………………………………………………………………………………………………………………………………………………………………………………………………….</w:t>
+            </w:r>
           </w:p>
         </w:tc>
       </w:tr>
       <w:tr>
-        <w:tc>
-          <w:tcPr>
-            <w:tcW w:w="3055" w:type="dxa"/>
-          </w:tcPr>
-          <w:p>
-            <w:pPr>
-              <w:pStyle w:val="Geenafstand"/>
+        <w:trPr>
+          <w:trHeight w:val="2098"/>
+          <w:jc w:val="center"/>
+        </w:trPr>
+        <w:tc>
+          <w:tcPr>
+            <w:tcW w:w="1418" w:type="dxa"/>
+            <w:vAlign w:val="center"/>
+          </w:tcPr>
+          <w:p>
+            <w:pPr>
+              <w:pStyle w:val="Geenafstand"/>
+              <w:jc w:val="center"/>
             </w:pPr>
             <w:r>
               <w:t>Melinda</w:t>
@@ -438,22 +653,34 @@
         </w:tc>
         <w:tc>
           <w:tcPr>
-            <w:tcW w:w="3055" w:type="dxa"/>
-          </w:tcPr>
-          <w:p>
-            <w:pPr>
-              <w:pStyle w:val="Geenafstand"/>
-            </w:pPr>
-          </w:p>
-        </w:tc>
-        <w:tc>
-          <w:tcPr>
-            <w:tcW w:w="3056" w:type="dxa"/>
-          </w:tcPr>
-          <w:p>
-            <w:pPr>
-              <w:pStyle w:val="Geenafstand"/>
-            </w:pPr>
+            <w:tcW w:w="3969" w:type="dxa"/>
+            <w:vAlign w:val="center"/>
+          </w:tcPr>
+          <w:p>
+            <w:pPr>
+              <w:pStyle w:val="Geenafstand"/>
+              <w:spacing w:line="360" w:lineRule="auto"/>
+              <w:jc w:val="center"/>
+            </w:pPr>
+            <w:r>
+              <w:t>……………………………………………………………………………………………………………………………………………………………………………………………………………………………………………………………………………………………………………………………….</w:t>
+            </w:r>
+          </w:p>
+        </w:tc>
+        <w:tc>
+          <w:tcPr>
+            <w:tcW w:w="3969" w:type="dxa"/>
+            <w:vAlign w:val="center"/>
+          </w:tcPr>
+          <w:p>
+            <w:pPr>
+              <w:pStyle w:val="Geenafstand"/>
+              <w:spacing w:line="360" w:lineRule="auto"/>
+              <w:jc w:val="center"/>
+            </w:pPr>
+            <w:r>
+              <w:t>……………………………………………………………………………………………………………………………………………………………………………………………………………………………………………………………………………………………………………………………….</w:t>
+            </w:r>
           </w:p>
         </w:tc>
       </w:tr>
@@ -474,7 +701,7 @@
 </file>
 
 <file path=word/numbering.xml><?xml version="1.0" encoding="utf-8"?>
-<w:numbering xmlns:ve="http://schemas.openxmlformats.org/markup-compatibility/2006" xmlns:o="urn:schemas-microsoft-com:office:office" xmlns:r="http://schemas.openxmlformats.org/officeDocument/2006/relationships" xmlns:m="http://schemas.openxmlformats.org/officeDocument/2006/math" xmlns:v="urn:schemas-microsoft-com:vml" xmlns:wp="http://schemas.openxmlformats.org/drawingml/2006/wordprocessingDrawing" xmlns:w10="urn:schemas-microsoft-com:office:word" xmlns:w="http://schemas.openxmlformats.org/wordprocessingml/2006/main" xmlns:wne="http://schemas.microsoft.com/office/word/2006/wordml">
+<w:numbering xmlns:wpc="http://schemas.microsoft.com/office/word/2010/wordprocessingCanvas" xmlns:mc="http://schemas.openxmlformats.org/markup-compatibility/2006" xmlns:o="urn:schemas-microsoft-com:office:office" xmlns:r="http://schemas.openxmlformats.org/officeDocument/2006/relationships" xmlns:m="http://schemas.openxmlformats.org/officeDocument/2006/math" xmlns:v="urn:schemas-microsoft-com:vml" xmlns:wp14="http://schemas.microsoft.com/office/word/2010/wordprocessingDrawing" xmlns:wp="http://schemas.openxmlformats.org/drawingml/2006/wordprocessingDrawing" xmlns:w10="urn:schemas-microsoft-com:office:word" xmlns:w="http://schemas.openxmlformats.org/wordprocessingml/2006/main" xmlns:w14="http://schemas.microsoft.com/office/word/2010/wordml" xmlns:wpg="http://schemas.microsoft.com/office/word/2010/wordprocessingGroup" xmlns:wpi="http://schemas.microsoft.com/office/word/2010/wordprocessingInk" xmlns:wne="http://schemas.microsoft.com/office/word/2006/wordml" xmlns:wps="http://schemas.microsoft.com/office/word/2010/wordprocessingShape" mc:Ignorable="w14 wp14">
   <w:abstractNum w:abstractNumId="0">
     <w:nsid w:val="252B18E0"/>
     <w:multiLevelType w:val="hybridMultilevel"/>
@@ -503,7 +730,7 @@
         <w:rFonts w:ascii="Courier New" w:hAnsi="Courier New" w:cs="Courier New" w:hint="default"/>
       </w:rPr>
     </w:lvl>
-    <w:lvl w:ilvl="2" w:tplc="04130005" w:tentative="1">
+    <w:lvl w:ilvl="2" w:tplc="04130005">
       <w:start w:val="1"/>
       <w:numFmt w:val="bullet"/>
       <w:lvlText w:val=""/>
@@ -515,7 +742,7 @@
         <w:rFonts w:ascii="Wingdings" w:hAnsi="Wingdings" w:hint="default"/>
       </w:rPr>
     </w:lvl>
-    <w:lvl w:ilvl="3" w:tplc="04130001" w:tentative="1">
+    <w:lvl w:ilvl="3" w:tplc="04130001">
       <w:start w:val="1"/>
       <w:numFmt w:val="bullet"/>
       <w:lvlText w:val=""/>
@@ -595,7 +822,7 @@
 </file>
 
 <file path=word/styles.xml><?xml version="1.0" encoding="utf-8"?>
-<w:styles xmlns:r="http://schemas.openxmlformats.org/officeDocument/2006/relationships" xmlns:w="http://schemas.openxmlformats.org/wordprocessingml/2006/main">
+<w:styles xmlns:mc="http://schemas.openxmlformats.org/markup-compatibility/2006" xmlns:r="http://schemas.openxmlformats.org/officeDocument/2006/relationships" xmlns:w="http://schemas.openxmlformats.org/wordprocessingml/2006/main" xmlns:w14="http://schemas.microsoft.com/office/word/2010/wordml" mc:Ignorable="w14">
   <w:docDefaults>
     <w:rPrDefault>
       <w:rPr>
@@ -789,7 +1016,6 @@
     <w:uiPriority w:val="99"/>
     <w:semiHidden/>
     <w:unhideWhenUsed/>
-    <w:qFormat/>
     <w:tblPr>
       <w:tblInd w:w="0" w:type="dxa"/>
       <w:tblCellMar>
@@ -894,6 +1120,196 @@
         <w:right w:w="108" w:type="dxa"/>
       </w:tblCellMar>
     </w:tblPr>
+  </w:style>
+</w:styles>
+</file>
+
+<file path=word/stylesWithEffects.xml><?xml version="1.0" encoding="utf-8"?>
+<w:styles xmlns:wpc="http://schemas.microsoft.com/office/word/2010/wordprocessingCanvas" xmlns:mc="http://schemas.openxmlformats.org/markup-compatibility/2006" xmlns:o="urn:schemas-microsoft-com:office:office" xmlns:r="http://schemas.openxmlformats.org/officeDocument/2006/relationships" xmlns:m="http://schemas.openxmlformats.org/officeDocument/2006/math" xmlns:v="urn:schemas-microsoft-com:vml" xmlns:wp14="http://schemas.microsoft.com/office/word/2010/wordprocessingDrawing" xmlns:wp="http://schemas.openxmlformats.org/drawingml/2006/wordprocessingDrawing" xmlns:w10="urn:schemas-microsoft-com:office:word" xmlns:w="http://schemas.openxmlformats.org/wordprocessingml/2006/main" xmlns:w14="http://schemas.microsoft.com/office/word/2010/wordml" xmlns:wpg="http://schemas.microsoft.com/office/word/2010/wordprocessingGroup" xmlns:wpi="http://schemas.microsoft.com/office/word/2010/wordprocessingInk" xmlns:wne="http://schemas.microsoft.com/office/word/2006/wordml" xmlns:wps="http://schemas.microsoft.com/office/word/2010/wordprocessingShape" mc:Ignorable="w14 wp14">
+  <w:docDefaults>
+    <w:rPrDefault>
+      <w:rPr>
+        <w:rFonts w:asciiTheme="minorHAnsi" w:eastAsiaTheme="minorEastAsia" w:hAnsiTheme="minorHAnsi" w:cstheme="minorBidi"/>
+        <w:sz w:val="22"/>
+        <w:szCs w:val="22"/>
+        <w:lang w:val="nl-NL" w:eastAsia="nl-NL" w:bidi="ar-SA"/>
+      </w:rPr>
+    </w:rPrDefault>
+    <w:pPrDefault>
+      <w:pPr>
+        <w:spacing w:after="200" w:line="276" w:lineRule="auto"/>
+      </w:pPr>
+    </w:pPrDefault>
+  </w:docDefaults>
+  <w:latentStyles w:defLockedState="0" w:defUIPriority="99" w:defSemiHidden="1" w:defUnhideWhenUsed="1" w:defQFormat="0" w:count="267">
+    <w:lsdException w:name="Normal" w:semiHidden="0" w:uiPriority="0" w:unhideWhenUsed="0" w:qFormat="1"/>
+    <w:lsdException w:name="heading 1" w:semiHidden="0" w:uiPriority="9" w:unhideWhenUsed="0" w:qFormat="1"/>
+    <w:lsdException w:name="heading 2" w:uiPriority="9" w:qFormat="1"/>
+    <w:lsdException w:name="heading 3" w:uiPriority="9" w:qFormat="1"/>
+    <w:lsdException w:name="heading 4" w:uiPriority="9" w:qFormat="1"/>
+    <w:lsdException w:name="heading 5" w:uiPriority="9" w:qFormat="1"/>
+    <w:lsdException w:name="heading 6" w:uiPriority="9" w:qFormat="1"/>
+    <w:lsdException w:name="heading 7" w:uiPriority="9" w:qFormat="1"/>
+    <w:lsdException w:name="heading 8" w:uiPriority="9" w:qFormat="1"/>
+    <w:lsdException w:name="heading 9" w:uiPriority="9" w:qFormat="1"/>
+    <w:lsdException w:name="toc 1" w:uiPriority="39"/>
+    <w:lsdException w:name="toc 2" w:uiPriority="39"/>
+    <w:lsdException w:name="toc 3" w:uiPriority="39"/>
+    <w:lsdException w:name="toc 4" w:uiPriority="39"/>
+    <w:lsdException w:name="toc 5" w:uiPriority="39"/>
+    <w:lsdException w:name="toc 6" w:uiPriority="39"/>
+    <w:lsdException w:name="toc 7" w:uiPriority="39"/>
+    <w:lsdException w:name="toc 8" w:uiPriority="39"/>
+    <w:lsdException w:name="toc 9" w:uiPriority="39"/>
+    <w:lsdException w:name="caption" w:uiPriority="35" w:qFormat="1"/>
+    <w:lsdException w:name="Title" w:semiHidden="0" w:uiPriority="10" w:unhideWhenUsed="0" w:qFormat="1"/>
+    <w:lsdException w:name="Default Paragraph Font" w:uiPriority="1"/>
+    <w:lsdException w:name="Subtitle" w:semiHidden="0" w:uiPriority="11" w:unhideWhenUsed="0" w:qFormat="1"/>
+    <w:lsdException w:name="Strong" w:semiHidden="0" w:uiPriority="22" w:unhideWhenUsed="0" w:qFormat="1"/>
+    <w:lsdException w:name="Emphasis" w:semiHidden="0" w:uiPriority="20" w:unhideWhenUsed="0" w:qFormat="1"/>
+    <w:lsdException w:name="Table Grid" w:semiHidden="0" w:uiPriority="59" w:unhideWhenUsed="0"/>
+    <w:lsdException w:name="Placeholder Text" w:unhideWhenUsed="0"/>
+    <w:lsdException w:name="No Spacing" w:semiHidden="0" w:uiPriority="1" w:unhideWhenUsed="0" w:qFormat="1"/>
+    <w:lsdException w:name="Light Shading" w:semiHidden="0" w:uiPriority="60" w:unhideWhenUsed="0"/>
+    <w:lsdException w:name="Light List" w:semiHidden="0" w:uiPriority="61" w:unhideWhenUsed="0"/>
+    <w:lsdException w:name="Light Grid" w:semiHidden="0" w:uiPriority="62" w:unhideWhenUsed="0"/>
+    <w:lsdException w:name="Medium Shading 1" w:semiHidden="0" w:uiPriority="63" w:unhideWhenUsed="0"/>
+    <w:lsdException w:name="Medium Shading 2" w:semiHidden="0" w:uiPriority="64" w:unhideWhenUsed="0"/>
+    <w:lsdException w:name="Medium List 1" w:semiHidden="0" w:uiPriority="65" w:unhideWhenUsed="0"/>
+    <w:lsdException w:name="Medium List 2" w:semiHidden="0" w:uiPriority="66" w:unhideWhenUsed="0"/>
+    <w:lsdException w:name="Medium Grid 1" w:semiHidden="0" w:uiPriority="67" w:unhideWhenUsed="0"/>
+    <w:lsdException w:name="Medium Grid 2" w:semiHidden="0" w:uiPriority="68" w:unhideWhenUsed="0"/>
+    <w:lsdException w:name="Medium Grid 3" w:semiHidden="0" w:uiPriority="69" w:unhideWhenUsed="0"/>
+    <w:lsdException w:name="Dark List" w:semiHidden="0" w:uiPriority="70" w:unhideWhenUsed="0"/>
+    <w:lsdException w:name="Colorful Shading" w:semiHidden="0" w:uiPriority="71" w:unhideWhenUsed="0"/>
+    <w:lsdException w:name="Colorful List" w:semiHidden="0" w:uiPriority="72" w:unhideWhenUsed="0"/>
+    <w:lsdException w:name="Colorful Grid" w:semiHidden="0" w:uiPriority="73" w:unhideWhenUsed="0"/>
+    <w:lsdException w:name="Light Shading Accent 1" w:semiHidden="0" w:uiPriority="60" w:unhideWhenUsed="0"/>
+    <w:lsdException w:name="Light List Accent 1" w:semiHidden="0" w:uiPriority="61" w:unhideWhenUsed="0"/>
+    <w:lsdException w:name="Light Grid Accent 1" w:semiHidden="0" w:uiPriority="62" w:unhideWhenUsed="0"/>
+    <w:lsdException w:name="Medium Shading 1 Accent 1" w:semiHidden="0" w:uiPriority="63" w:unhideWhenUsed="0"/>
+    <w:lsdException w:name="Medium Shading 2 Accent 1" w:semiHidden="0" w:uiPriority="64" w:unhideWhenUsed="0"/>
+    <w:lsdException w:name="Medium List 1 Accent 1" w:semiHidden="0" w:uiPriority="65" w:unhideWhenUsed="0"/>
+    <w:lsdException w:name="Revision" w:unhideWhenUsed="0"/>
+    <w:lsdException w:name="List Paragraph" w:semiHidden="0" w:uiPriority="34" w:unhideWhenUsed="0" w:qFormat="1"/>
+    <w:lsdException w:name="Quote" w:semiHidden="0" w:uiPriority="29" w:unhideWhenUsed="0" w:qFormat="1"/>
+    <w:lsdException w:name="Intense Quote" w:semiHidden="0" w:uiPriority="30" w:unhideWhenUsed="0" w:qFormat="1"/>
+    <w:lsdException w:name="Medium List 2 Accent 1" w:semiHidden="0" w:uiPriority="66" w:unhideWhenUsed="0"/>
+    <w:lsdException w:name="Medium Grid 1 Accent 1" w:semiHidden="0" w:uiPriority="67" w:unhideWhenUsed="0"/>
+    <w:lsdException w:name="Medium Grid 2 Accent 1" w:semiHidden="0" w:uiPriority="68" w:unhideWhenUsed="0"/>
+    <w:lsdException w:name="Medium Grid 3 Accent 1" w:semiHidden="0" w:uiPriority="69" w:unhideWhenUsed="0"/>
+    <w:lsdException w:name="Dark List Accent 1" w:semiHidden="0" w:uiPriority="70" w:unhideWhenUsed="0"/>
+    <w:lsdException w:name="Colorful Shading Accent 1" w:semiHidden="0" w:uiPriority="71" w:unhideWhenUsed="0"/>
+    <w:lsdException w:name="Colorful List Accent 1" w:semiHidden="0" w:uiPriority="72" w:unhideWhenUsed="0"/>
+    <w:lsdException w:name="Colorful Grid Accent 1" w:semiHidden="0" w:uiPriority="73" w:unhideWhenUsed="0"/>
+    <w:lsdException w:name="Light Shading Accent 2" w:semiHidden="0" w:uiPriority="60" w:unhideWhenUsed="0"/>
+    <w:lsdException w:name="Light List Accent 2" w:semiHidden="0" w:uiPriority="61" w:unhideWhenUsed="0"/>
+    <w:lsdException w:name="Light Grid Accent 2" w:semiHidden="0" w:uiPriority="62" w:unhideWhenUsed="0"/>
+    <w:lsdException w:name="Medium Shading 1 Accent 2" w:semiHidden="0" w:uiPriority="63" w:unhideWhenUsed="0"/>
+    <w:lsdException w:name="Medium Shading 2 Accent 2" w:semiHidden="0" w:uiPriority="64" w:unhideWhenUsed="0"/>
+    <w:lsdException w:name="Medium List 1 Accent 2" w:semiHidden="0" w:uiPriority="65" w:unhideWhenUsed="0"/>
+    <w:lsdException w:name="Medium List 2 Accent 2" w:semiHidden="0" w:uiPriority="66" w:unhideWhenUsed="0"/>
+    <w:lsdException w:name="Medium Grid 1 Accent 2" w:semiHidden="0" w:uiPriority="67" w:unhideWhenUsed="0"/>
+    <w:lsdException w:name="Medium Grid 2 Accent 2" w:semiHidden="0" w:uiPriority="68" w:unhideWhenUsed="0"/>
+    <w:lsdException w:name="Medium Grid 3 Accent 2" w:semiHidden="0" w:uiPriority="69" w:unhideWhenUsed="0"/>
+    <w:lsdException w:name="Dark List Accent 2" w:semiHidden="0" w:uiPriority="70" w:unhideWhenUsed="0"/>
+    <w:lsdException w:name="Colorful Shading Accent 2" w:semiHidden="0" w:uiPriority="71" w:unhideWhenUsed="0"/>
+    <w:lsdException w:name="Colorful List Accent 2" w:semiHidden="0" w:uiPriority="72" w:unhideWhenUsed="0"/>
+    <w:lsdException w:name="Colorful Grid Accent 2" w:semiHidden="0" w:uiPriority="73" w:unhideWhenUsed="0"/>
+    <w:lsdException w:name="Light Shading Accent 3" w:semiHidden="0" w:uiPriority="60" w:unhideWhenUsed="0"/>
+    <w:lsdException w:name="Light List Accent 3" w:semiHidden="0" w:uiPriority="61" w:unhideWhenUsed="0"/>
+    <w:lsdException w:name="Light Grid Accent 3" w:semiHidden="0" w:uiPriority="62" w:unhideWhenUsed="0"/>
+    <w:lsdException w:name="Medium Shading 1 Accent 3" w:semiHidden="0" w:uiPriority="63" w:unhideWhenUsed="0"/>
+    <w:lsdException w:name="Medium Shading 2 Accent 3" w:semiHidden="0" w:uiPriority="64" w:unhideWhenUsed="0"/>
+    <w:lsdException w:name="Medium List 1 Accent 3" w:semiHidden="0" w:uiPriority="65" w:unhideWhenUsed="0"/>
+    <w:lsdException w:name="Medium List 2 Accent 3" w:semiHidden="0" w:uiPriority="66" w:unhideWhenUsed="0"/>
+    <w:lsdException w:name="Medium Grid 1 Accent 3" w:semiHidden="0" w:uiPriority="67" w:unhideWhenUsed="0"/>
+    <w:lsdException w:name="Medium Grid 2 Accent 3" w:semiHidden="0" w:uiPriority="68" w:unhideWhenUsed="0"/>
+    <w:lsdException w:name="Medium Grid 3 Accent 3" w:semiHidden="0" w:uiPriority="69" w:unhideWhenUsed="0"/>
+    <w:lsdException w:name="Dark List Accent 3" w:semiHidden="0" w:uiPriority="70" w:unhideWhenUsed="0"/>
+    <w:lsdException w:name="Colorful Shading Accent 3" w:semiHidden="0" w:uiPriority="71" w:unhideWhenUsed="0"/>
+    <w:lsdException w:name="Colorful List Accent 3" w:semiHidden="0" w:uiPriority="72" w:unhideWhenUsed="0"/>
+    <w:lsdException w:name="Colorful Grid Accent 3" w:semiHidden="0" w:uiPriority="73" w:unhideWhenUsed="0"/>
+    <w:lsdException w:name="Light Shading Accent 4" w:semiHidden="0" w:uiPriority="60" w:unhideWhenUsed="0"/>
+    <w:lsdException w:name="Light List Accent 4" w:semiHidden="0" w:uiPriority="61" w:unhideWhenUsed="0"/>
+    <w:lsdException w:name="Light Grid Accent 4" w:semiHidden="0" w:uiPriority="62" w:unhideWhenUsed="0"/>
+    <w:lsdException w:name="Medium Shading 1 Accent 4" w:semiHidden="0" w:uiPriority="63" w:unhideWhenUsed="0"/>
+    <w:lsdException w:name="Medium Shading 2 Accent 4" w:semiHidden="0" w:uiPriority="64" w:unhideWhenUsed="0"/>
+    <w:lsdException w:name="Medium List 1 Accent 4" w:semiHidden="0" w:uiPriority="65" w:unhideWhenUsed="0"/>
+    <w:lsdException w:name="Medium List 2 Accent 4" w:semiHidden="0" w:uiPriority="66" w:unhideWhenUsed="0"/>
+    <w:lsdException w:name="Medium Grid 1 Accent 4" w:semiHidden="0" w:uiPriority="67" w:unhideWhenUsed="0"/>
+    <w:lsdException w:name="Medium Grid 2 Accent 4" w:semiHidden="0" w:uiPriority="68" w:unhideWhenUsed="0"/>
+    <w:lsdException w:name="Medium Grid 3 Accent 4" w:semiHidden="0" w:uiPriority="69" w:unhideWhenUsed="0"/>
+    <w:lsdException w:name="Dark List Accent 4" w:semiHidden="0" w:uiPriority="70" w:unhideWhenUsed="0"/>
+    <w:lsdException w:name="Colorful Shading Accent 4" w:semiHidden="0" w:uiPriority="71" w:unhideWhenUsed="0"/>
+    <w:lsdException w:name="Colorful List Accent 4" w:semiHidden="0" w:uiPriority="72" w:unhideWhenUsed="0"/>
+    <w:lsdException w:name="Colorful Grid Accent 4" w:semiHidden="0" w:uiPriority="73" w:unhideWhenUsed="0"/>
+    <w:lsdException w:name="Light Shading Accent 5" w:semiHidden="0" w:uiPriority="60" w:unhideWhenUsed="0"/>
+    <w:lsdException w:name="Light List Accent 5" w:semiHidden="0" w:uiPriority="61" w:unhideWhenUsed="0"/>
+    <w:lsdException w:name="Light Grid Accent 5" w:semiHidden="0" w:uiPriority="62" w:unhideWhenUsed="0"/>
+    <w:lsdException w:name="Medium Shading 1 Accent 5" w:semiHidden="0" w:uiPriority="63" w:unhideWhenUsed="0"/>
+    <w:lsdException w:name="Medium Shading 2 Accent 5" w:semiHidden="0" w:uiPriority="64" w:unhideWhenUsed="0"/>
+    <w:lsdException w:name="Medium List 1 Accent 5" w:semiHidden="0" w:uiPriority="65" w:unhideWhenUsed="0"/>
+    <w:lsdException w:name="Medium List 2 Accent 5" w:semiHidden="0" w:uiPriority="66" w:unhideWhenUsed="0"/>
+    <w:lsdException w:name="Medium Grid 1 Accent 5" w:semiHidden="0" w:uiPriority="67" w:unhideWhenUsed="0"/>
+    <w:lsdException w:name="Medium Grid 2 Accent 5" w:semiHidden="0" w:uiPriority="68" w:unhideWhenUsed="0"/>
+    <w:lsdException w:name="Medium Grid 3 Accent 5" w:semiHidden="0" w:uiPriority="69" w:unhideWhenUsed="0"/>
+    <w:lsdException w:name="Dark List Accent 5" w:semiHidden="0" w:uiPriority="70" w:unhideWhenUsed="0"/>
+    <w:lsdException w:name="Colorful Shading Accent 5" w:semiHidden="0" w:uiPriority="71" w:unhideWhenUsed="0"/>
+    <w:lsdException w:name="Colorful List Accent 5" w:semiHidden="0" w:uiPriority="72" w:unhideWhenUsed="0"/>
+    <w:lsdException w:name="Colorful Grid Accent 5" w:semiHidden="0" w:uiPriority="73" w:unhideWhenUsed="0"/>
+    <w:lsdException w:name="Light Shading Accent 6" w:semiHidden="0" w:uiPriority="60" w:unhideWhenUsed="0"/>
+    <w:lsdException w:name="Light List Accent 6" w:semiHidden="0" w:uiPriority="61" w:unhideWhenUsed="0"/>
+    <w:lsdException w:name="Light Grid Accent 6" w:semiHidden="0" w:uiPriority="62" w:unhideWhenUsed="0"/>
+    <w:lsdException w:name="Medium Shading 1 Accent 6" w:semiHidden="0" w:uiPriority="63" w:unhideWhenUsed="0"/>
+    <w:lsdException w:name="Medium Shading 2 Accent 6" w:semiHidden="0" w:uiPriority="64" w:unhideWhenUsed="0"/>
+    <w:lsdException w:name="Medium List 1 Accent 6" w:semiHidden="0" w:uiPriority="65" w:unhideWhenUsed="0"/>
+    <w:lsdException w:name="Medium List 2 Accent 6" w:semiHidden="0" w:uiPriority="66" w:unhideWhenUsed="0"/>
+    <w:lsdException w:name="Medium Grid 1 Accent 6" w:semiHidden="0" w:uiPriority="67" w:unhideWhenUsed="0"/>
+    <w:lsdException w:name="Medium Grid 2 Accent 6" w:semiHidden="0" w:uiPriority="68" w:unhideWhenUsed="0"/>
+    <w:lsdException w:name="Medium Grid 3 Accent 6" w:semiHidden="0" w:uiPriority="69" w:unhideWhenUsed="0"/>
+    <w:lsdException w:name="Dark List Accent 6" w:semiHidden="0" w:uiPriority="70" w:unhideWhenUsed="0"/>
+    <w:lsdException w:name="Colorful Shading Accent 6" w:semiHidden="0" w:uiPriority="71" w:unhideWhenUsed="0"/>
+    <w:lsdException w:name="Colorful List Accent 6" w:semiHidden="0" w:uiPriority="72" w:unhideWhenUsed="0"/>
+    <w:lsdException w:name="Colorful Grid Accent 6" w:semiHidden="0" w:uiPriority="73" w:unhideWhenUsed="0"/>
+    <w:lsdException w:name="Subtle Emphasis" w:semiHidden="0" w:uiPriority="19" w:unhideWhenUsed="0" w:qFormat="1"/>
+    <w:lsdException w:name="Intense Emphasis" w:semiHidden="0" w:uiPriority="21" w:unhideWhenUsed="0" w:qFormat="1"/>
+    <w:lsdException w:name="Subtle Reference" w:semiHidden="0" w:uiPriority="31" w:unhideWhenUsed="0" w:qFormat="1"/>
+    <w:lsdException w:name="Intense Reference" w:semiHidden="0" w:uiPriority="32" w:unhideWhenUsed="0" w:qFormat="1"/>
+    <w:lsdException w:name="Book Title" w:semiHidden="0" w:uiPriority="33" w:unhideWhenUsed="0" w:qFormat="1"/>
+    <w:lsdException w:name="Bibliography" w:uiPriority="37"/>
+    <w:lsdException w:name="TOC Heading" w:uiPriority="39" w:qFormat="1"/>
+  </w:latentStyles>
+  <w:style w:type="paragraph" w:default="1" w:styleId="Standaard">
+    <w:name w:val="Normal"/>
+    <w:qFormat/>
+  </w:style>
+  <w:style w:type="character" w:default="1" w:styleId="Standaardalinea-lettertype">
+    <w:name w:val="Default Paragraph Font"/>
+    <w:uiPriority w:val="1"/>
+    <w:semiHidden/>
+    <w:unhideWhenUsed/>
+  </w:style>
+  <w:style w:type="table" w:default="1" w:styleId="Standaardtabel">
+    <w:name w:val="Normal Table"/>
+    <w:uiPriority w:val="99"/>
+    <w:semiHidden/>
+    <w:unhideWhenUsed/>
+    <w:tblPr>
+      <w:tblInd w:w="0" w:type="dxa"/>
+      <w:tblCellMar>
+        <w:top w:w="0" w:type="dxa"/>
+        <w:left w:w="108" w:type="dxa"/>
+        <w:bottom w:w="0" w:type="dxa"/>
+        <w:right w:w="108" w:type="dxa"/>
+      </w:tblCellMar>
+    </w:tblPr>
+  </w:style>
+  <w:style w:type="numbering" w:default="1" w:styleId="Geenlijst">
+    <w:name w:val="No List"/>
+    <w:uiPriority w:val="99"/>
+    <w:semiHidden/>
+    <w:unhideWhenUsed/>
   </w:style>
 </w:styles>
 </file>
@@ -1186,7 +1602,7 @@
 </file>
 
 <file path=customXml/itemProps1.xml><?xml version="1.0" encoding="utf-8"?>
-<ds:datastoreItem xmlns:ds="http://schemas.openxmlformats.org/officeDocument/2006/customXml" ds:itemID="{12567D13-2E47-4C73-8F08-7CEEB5397F22}">
+<ds:datastoreItem xmlns:ds="http://schemas.openxmlformats.org/officeDocument/2006/customXml" ds:itemID="{54A7B6B8-E0D6-499B-8975-4F89374D9C78}">
   <ds:schemaRefs>
     <ds:schemaRef ds:uri="http://schemas.openxmlformats.org/officeDocument/2006/bibliography"/>
   </ds:schemaRefs>

</xml_diff>